<commit_message>
Add entries for Timeline (Simile) and Slider JQuery plugins
</commit_message>
<xml_diff>
--- a/Documents/Licenses.docx
+++ b/Documents/Licenses.docx
@@ -142,19 +142,11 @@
                 <w:sz w:val="22"/>
               </w:rPr>
             </w:pPr>
-            <w:proofErr w:type="spellStart"/>
-            <w:r>
-              <w:rPr>
-                <w:sz w:val="22"/>
-              </w:rPr>
-              <w:t>JQuery</w:t>
-            </w:r>
-            <w:proofErr w:type="spellEnd"/>
-            <w:r>
-              <w:rPr>
-                <w:sz w:val="22"/>
-              </w:rPr>
-              <w:t xml:space="preserve"> UI</w:t>
+            <w:r>
+              <w:rPr>
+                <w:sz w:val="22"/>
+              </w:rPr>
+              <w:t>JQuery UI</w:t>
             </w:r>
           </w:p>
         </w:tc>
@@ -246,14 +238,12 @@
                 <w:sz w:val="22"/>
               </w:rPr>
             </w:pPr>
-            <w:proofErr w:type="spellStart"/>
             <w:r>
               <w:rPr>
                 <w:sz w:val="22"/>
               </w:rPr>
               <w:t>JQuery</w:t>
             </w:r>
-            <w:proofErr w:type="spellEnd"/>
           </w:p>
         </w:tc>
         <w:tc>
@@ -302,14 +292,12 @@
                 <w:sz w:val="22"/>
               </w:rPr>
             </w:pPr>
-            <w:proofErr w:type="spellStart"/>
             <w:r>
               <w:rPr>
                 <w:sz w:val="22"/>
               </w:rPr>
               <w:t>Javascript</w:t>
             </w:r>
-            <w:proofErr w:type="spellEnd"/>
           </w:p>
         </w:tc>
         <w:tc>
@@ -364,14 +352,12 @@
                 <w:sz w:val="22"/>
               </w:rPr>
             </w:pPr>
-            <w:proofErr w:type="spellStart"/>
             <w:r>
               <w:rPr>
                 <w:sz w:val="22"/>
               </w:rPr>
               <w:t>Coverflow</w:t>
             </w:r>
-            <w:proofErr w:type="spellEnd"/>
           </w:p>
         </w:tc>
         <w:tc>
@@ -420,14 +406,12 @@
                 <w:sz w:val="22"/>
               </w:rPr>
             </w:pPr>
-            <w:proofErr w:type="spellStart"/>
             <w:r>
               <w:rPr>
                 <w:sz w:val="22"/>
               </w:rPr>
               <w:t>ActiveScript</w:t>
             </w:r>
-            <w:proofErr w:type="spellEnd"/>
           </w:p>
         </w:tc>
         <w:tc>
@@ -549,14 +533,12 @@
                 <w:sz w:val="22"/>
               </w:rPr>
             </w:pPr>
-            <w:proofErr w:type="spellStart"/>
             <w:r>
               <w:rPr>
                 <w:sz w:val="22"/>
               </w:rPr>
               <w:t>Javascript</w:t>
             </w:r>
-            <w:proofErr w:type="spellEnd"/>
           </w:p>
         </w:tc>
         <w:tc>
@@ -611,14 +593,12 @@
                 <w:sz w:val="22"/>
               </w:rPr>
             </w:pPr>
-            <w:proofErr w:type="spellStart"/>
             <w:r>
               <w:rPr>
                 <w:sz w:val="22"/>
               </w:rPr>
               <w:t>ColorPicker</w:t>
             </w:r>
-            <w:proofErr w:type="spellEnd"/>
           </w:p>
         </w:tc>
         <w:tc>
@@ -667,14 +647,12 @@
                 <w:sz w:val="22"/>
               </w:rPr>
             </w:pPr>
-            <w:proofErr w:type="spellStart"/>
             <w:r>
               <w:rPr>
                 <w:sz w:val="22"/>
               </w:rPr>
               <w:t>Javascript</w:t>
             </w:r>
-            <w:proofErr w:type="spellEnd"/>
           </w:p>
         </w:tc>
         <w:tc>
@@ -786,14 +764,12 @@
                 <w:sz w:val="22"/>
               </w:rPr>
             </w:pPr>
-            <w:proofErr w:type="spellStart"/>
             <w:r>
               <w:rPr>
                 <w:sz w:val="22"/>
               </w:rPr>
               <w:t>Javascript</w:t>
             </w:r>
-            <w:proofErr w:type="spellEnd"/>
           </w:p>
         </w:tc>
         <w:tc>
@@ -912,14 +888,12 @@
                 <w:sz w:val="22"/>
               </w:rPr>
             </w:pPr>
-            <w:proofErr w:type="spellStart"/>
             <w:r>
               <w:rPr>
                 <w:sz w:val="22"/>
               </w:rPr>
               <w:t>Javascript</w:t>
             </w:r>
-            <w:proofErr w:type="spellEnd"/>
           </w:p>
         </w:tc>
         <w:tc>
@@ -974,19 +948,11 @@
                 <w:sz w:val="22"/>
               </w:rPr>
             </w:pPr>
-            <w:proofErr w:type="spellStart"/>
-            <w:r>
-              <w:rPr>
-                <w:sz w:val="22"/>
-              </w:rPr>
-              <w:t>Flot</w:t>
-            </w:r>
-            <w:proofErr w:type="spellEnd"/>
-            <w:r>
-              <w:rPr>
-                <w:sz w:val="22"/>
-              </w:rPr>
-              <w:t xml:space="preserve"> (Graphs)</w:t>
+            <w:r>
+              <w:rPr>
+                <w:sz w:val="22"/>
+              </w:rPr>
+              <w:t>Flot (Graphs)</w:t>
             </w:r>
           </w:p>
         </w:tc>
@@ -1036,14 +1002,12 @@
                 <w:sz w:val="22"/>
               </w:rPr>
             </w:pPr>
-            <w:proofErr w:type="spellStart"/>
             <w:r>
               <w:rPr>
                 <w:sz w:val="22"/>
               </w:rPr>
               <w:t>Javascript</w:t>
             </w:r>
-            <w:proofErr w:type="spellEnd"/>
           </w:p>
         </w:tc>
         <w:tc>
@@ -1146,14 +1110,12 @@
                 <w:sz w:val="22"/>
               </w:rPr>
             </w:pPr>
-            <w:proofErr w:type="spellStart"/>
             <w:r>
               <w:rPr>
                 <w:sz w:val="22"/>
               </w:rPr>
               <w:t>Javascript</w:t>
             </w:r>
-            <w:proofErr w:type="spellEnd"/>
           </w:p>
         </w:tc>
         <w:tc>
@@ -1258,21 +1220,7 @@
               <w:rPr>
                 <w:sz w:val="22"/>
               </w:rPr>
-              <w:t xml:space="preserve">Is being rolled into </w:t>
-            </w:r>
-            <w:proofErr w:type="spellStart"/>
-            <w:r>
-              <w:rPr>
-                <w:sz w:val="22"/>
-              </w:rPr>
-              <w:t>JQuery</w:t>
-            </w:r>
-            <w:proofErr w:type="spellEnd"/>
-            <w:r>
-              <w:rPr>
-                <w:sz w:val="22"/>
-              </w:rPr>
-              <w:t xml:space="preserve"> core – so same license</w:t>
+              <w:t>Is being rolled into JQuery core – so same license</w:t>
             </w:r>
           </w:p>
         </w:tc>
@@ -1286,14 +1234,12 @@
                 <w:sz w:val="22"/>
               </w:rPr>
             </w:pPr>
-            <w:proofErr w:type="spellStart"/>
             <w:r>
               <w:rPr>
                 <w:sz w:val="22"/>
               </w:rPr>
               <w:t>Javascript</w:t>
             </w:r>
-            <w:proofErr w:type="spellEnd"/>
           </w:p>
         </w:tc>
         <w:tc>
@@ -1418,14 +1364,12 @@
                 <w:sz w:val="22"/>
               </w:rPr>
             </w:pPr>
-            <w:proofErr w:type="spellStart"/>
             <w:r>
               <w:rPr>
                 <w:sz w:val="22"/>
               </w:rPr>
               <w:t>Javascript</w:t>
             </w:r>
-            <w:proofErr w:type="spellEnd"/>
           </w:p>
         </w:tc>
         <w:tc>
@@ -1480,14 +1424,12 @@
                 <w:sz w:val="22"/>
               </w:rPr>
             </w:pPr>
-            <w:proofErr w:type="spellStart"/>
             <w:r>
               <w:rPr>
                 <w:sz w:val="22"/>
               </w:rPr>
               <w:t>Treeview</w:t>
             </w:r>
-            <w:proofErr w:type="spellEnd"/>
           </w:p>
         </w:tc>
         <w:tc>
@@ -1536,14 +1478,12 @@
                 <w:sz w:val="22"/>
               </w:rPr>
             </w:pPr>
-            <w:proofErr w:type="spellStart"/>
             <w:r>
               <w:rPr>
                 <w:sz w:val="22"/>
               </w:rPr>
               <w:t>Javascript</w:t>
             </w:r>
-            <w:proofErr w:type="spellEnd"/>
           </w:p>
         </w:tc>
         <w:tc>
@@ -1668,14 +1608,12 @@
                 <w:sz w:val="22"/>
               </w:rPr>
             </w:pPr>
-            <w:proofErr w:type="spellStart"/>
             <w:r>
               <w:rPr>
                 <w:sz w:val="22"/>
               </w:rPr>
               <w:t>Javascript</w:t>
             </w:r>
-            <w:proofErr w:type="spellEnd"/>
           </w:p>
         </w:tc>
         <w:tc>
@@ -1730,14 +1668,12 @@
                 <w:sz w:val="22"/>
               </w:rPr>
             </w:pPr>
-            <w:proofErr w:type="spellStart"/>
             <w:r>
               <w:rPr>
                 <w:sz w:val="22"/>
               </w:rPr>
               <w:t>DataTables</w:t>
             </w:r>
-            <w:proofErr w:type="spellEnd"/>
           </w:p>
         </w:tc>
         <w:tc>
@@ -1846,6 +1782,12 @@
                 <w:sz w:val="22"/>
               </w:rPr>
             </w:pPr>
+            <w:r>
+              <w:rPr>
+                <w:sz w:val="22"/>
+              </w:rPr>
+              <w:t>Simile Timeline</w:t>
+            </w:r>
           </w:p>
         </w:tc>
         <w:tc>
@@ -1858,6 +1800,12 @@
                 <w:sz w:val="22"/>
               </w:rPr>
             </w:pPr>
+            <w:r>
+              <w:rPr>
+                <w:sz w:val="22"/>
+              </w:rPr>
+              <w:t>BSD</w:t>
+            </w:r>
           </w:p>
         </w:tc>
         <w:tc>
@@ -1870,6 +1818,12 @@
                 <w:sz w:val="22"/>
               </w:rPr>
             </w:pPr>
+            <w:r>
+              <w:rPr>
+                <w:sz w:val="22"/>
+              </w:rPr>
+              <w:t>http://simile.mit.edu/license.html</w:t>
+            </w:r>
           </w:p>
         </w:tc>
         <w:tc>
@@ -1882,34 +1836,52 @@
                 <w:sz w:val="22"/>
               </w:rPr>
             </w:pPr>
-          </w:p>
-        </w:tc>
-        <w:tc>
-          <w:tcPr>
-            <w:tcW w:w="1187" w:type="dxa"/>
-            <w:vAlign w:val="center"/>
-          </w:tcPr>
-          <w:p>
-            <w:pPr>
-              <w:jc w:val="center"/>
-              <w:rPr>
-                <w:sz w:val="22"/>
-              </w:rPr>
-            </w:pPr>
-          </w:p>
-        </w:tc>
-        <w:tc>
-          <w:tcPr>
-            <w:tcW w:w="1187" w:type="dxa"/>
-            <w:vAlign w:val="center"/>
-          </w:tcPr>
-          <w:p>
-            <w:pPr>
-              <w:jc w:val="center"/>
-              <w:rPr>
-                <w:sz w:val="22"/>
-              </w:rPr>
-            </w:pPr>
+            <w:r>
+              <w:rPr>
+                <w:sz w:val="22"/>
+              </w:rPr>
+              <w:t>Javascript</w:t>
+            </w:r>
+          </w:p>
+        </w:tc>
+        <w:tc>
+          <w:tcPr>
+            <w:tcW w:w="1187" w:type="dxa"/>
+            <w:vAlign w:val="center"/>
+          </w:tcPr>
+          <w:p>
+            <w:pPr>
+              <w:jc w:val="center"/>
+              <w:rPr>
+                <w:sz w:val="22"/>
+              </w:rPr>
+            </w:pPr>
+            <w:r>
+              <w:rPr>
+                <w:sz w:val="22"/>
+              </w:rPr>
+              <w:t>Y</w:t>
+            </w:r>
+          </w:p>
+        </w:tc>
+        <w:tc>
+          <w:tcPr>
+            <w:tcW w:w="1187" w:type="dxa"/>
+            <w:vAlign w:val="center"/>
+          </w:tcPr>
+          <w:p>
+            <w:pPr>
+              <w:jc w:val="center"/>
+              <w:rPr>
+                <w:sz w:val="22"/>
+              </w:rPr>
+            </w:pPr>
+            <w:r>
+              <w:rPr>
+                <w:sz w:val="22"/>
+              </w:rPr>
+              <w:t>N</w:t>
+            </w:r>
           </w:p>
         </w:tc>
       </w:tr>
@@ -1924,6 +1896,12 @@
                 <w:sz w:val="22"/>
               </w:rPr>
             </w:pPr>
+            <w:r>
+              <w:rPr>
+                <w:sz w:val="22"/>
+              </w:rPr>
+              <w:t>ContentFlow</w:t>
+            </w:r>
           </w:p>
         </w:tc>
         <w:tc>
@@ -1936,6 +1914,12 @@
                 <w:sz w:val="22"/>
               </w:rPr>
             </w:pPr>
+            <w:r>
+              <w:rPr>
+                <w:sz w:val="22"/>
+              </w:rPr>
+              <w:t>MIT</w:t>
+            </w:r>
           </w:p>
         </w:tc>
         <w:tc>
@@ -1948,6 +1932,15 @@
                 <w:sz w:val="22"/>
               </w:rPr>
             </w:pPr>
+            <w:hyperlink r:id="rId10" w:history="1">
+              <w:r>
+                <w:rPr>
+                  <w:rStyle w:val="Hyperlink"/>
+                  <w:sz w:val="22"/>
+                </w:rPr>
+                <w:t>http://www.jacksasylum.eu/ContentFlow/license.php</w:t>
+              </w:r>
+            </w:hyperlink>
           </w:p>
         </w:tc>
         <w:tc>
@@ -1960,34 +1953,52 @@
                 <w:sz w:val="22"/>
               </w:rPr>
             </w:pPr>
-          </w:p>
-        </w:tc>
-        <w:tc>
-          <w:tcPr>
-            <w:tcW w:w="1187" w:type="dxa"/>
-            <w:vAlign w:val="center"/>
-          </w:tcPr>
-          <w:p>
-            <w:pPr>
-              <w:jc w:val="center"/>
-              <w:rPr>
-                <w:sz w:val="22"/>
-              </w:rPr>
-            </w:pPr>
-          </w:p>
-        </w:tc>
-        <w:tc>
-          <w:tcPr>
-            <w:tcW w:w="1187" w:type="dxa"/>
-            <w:vAlign w:val="center"/>
-          </w:tcPr>
-          <w:p>
-            <w:pPr>
-              <w:jc w:val="center"/>
-              <w:rPr>
-                <w:sz w:val="22"/>
-              </w:rPr>
-            </w:pPr>
+            <w:r>
+              <w:rPr>
+                <w:sz w:val="22"/>
+              </w:rPr>
+              <w:t>Javascript</w:t>
+            </w:r>
+          </w:p>
+        </w:tc>
+        <w:tc>
+          <w:tcPr>
+            <w:tcW w:w="1187" w:type="dxa"/>
+            <w:vAlign w:val="center"/>
+          </w:tcPr>
+          <w:p>
+            <w:pPr>
+              <w:jc w:val="center"/>
+              <w:rPr>
+                <w:sz w:val="22"/>
+              </w:rPr>
+            </w:pPr>
+            <w:r>
+              <w:rPr>
+                <w:sz w:val="22"/>
+              </w:rPr>
+              <w:t>Y</w:t>
+            </w:r>
+          </w:p>
+        </w:tc>
+        <w:tc>
+          <w:tcPr>
+            <w:tcW w:w="1187" w:type="dxa"/>
+            <w:vAlign w:val="center"/>
+          </w:tcPr>
+          <w:p>
+            <w:pPr>
+              <w:jc w:val="center"/>
+              <w:rPr>
+                <w:sz w:val="22"/>
+              </w:rPr>
+            </w:pPr>
+            <w:r>
+              <w:rPr>
+                <w:sz w:val="22"/>
+              </w:rPr>
+              <w:t>N</w:t>
+            </w:r>
           </w:p>
         </w:tc>
       </w:tr>
@@ -2002,6 +2013,12 @@
                 <w:sz w:val="22"/>
               </w:rPr>
             </w:pPr>
+            <w:r>
+              <w:rPr>
+                <w:sz w:val="22"/>
+              </w:rPr>
+              <w:t>UISlider</w:t>
+            </w:r>
           </w:p>
         </w:tc>
         <w:tc>
@@ -2014,6 +2031,12 @@
                 <w:sz w:val="22"/>
               </w:rPr>
             </w:pPr>
+            <w:r>
+              <w:rPr>
+                <w:sz w:val="22"/>
+              </w:rPr>
+              <w:t>None</w:t>
+            </w:r>
           </w:p>
         </w:tc>
         <w:tc>
@@ -2026,6 +2049,18 @@
                 <w:sz w:val="22"/>
               </w:rPr>
             </w:pPr>
+            <w:r>
+              <w:rPr>
+                <w:sz w:val="22"/>
+              </w:rPr>
+              <w:t>http://www.filamentgroup.com/lab/update_jquery_ui_slider_from_a_sele</w:t>
+            </w:r>
+            <w:r>
+              <w:rPr>
+                <w:sz w:val="22"/>
+              </w:rPr>
+              <w:t>ct_element_now_with_aria_support</w:t>
+            </w:r>
           </w:p>
         </w:tc>
         <w:tc>
@@ -2038,34 +2073,52 @@
                 <w:sz w:val="22"/>
               </w:rPr>
             </w:pPr>
-          </w:p>
-        </w:tc>
-        <w:tc>
-          <w:tcPr>
-            <w:tcW w:w="1187" w:type="dxa"/>
-            <w:vAlign w:val="center"/>
-          </w:tcPr>
-          <w:p>
-            <w:pPr>
-              <w:jc w:val="center"/>
-              <w:rPr>
-                <w:sz w:val="22"/>
-              </w:rPr>
-            </w:pPr>
-          </w:p>
-        </w:tc>
-        <w:tc>
-          <w:tcPr>
-            <w:tcW w:w="1187" w:type="dxa"/>
-            <w:vAlign w:val="center"/>
-          </w:tcPr>
-          <w:p>
-            <w:pPr>
-              <w:jc w:val="center"/>
-              <w:rPr>
-                <w:sz w:val="22"/>
-              </w:rPr>
-            </w:pPr>
+            <w:r>
+              <w:rPr>
+                <w:sz w:val="22"/>
+              </w:rPr>
+              <w:t>Javascript</w:t>
+            </w:r>
+          </w:p>
+        </w:tc>
+        <w:tc>
+          <w:tcPr>
+            <w:tcW w:w="1187" w:type="dxa"/>
+            <w:vAlign w:val="center"/>
+          </w:tcPr>
+          <w:p>
+            <w:pPr>
+              <w:jc w:val="center"/>
+              <w:rPr>
+                <w:sz w:val="22"/>
+              </w:rPr>
+            </w:pPr>
+            <w:r>
+              <w:rPr>
+                <w:sz w:val="22"/>
+              </w:rPr>
+              <w:t>N</w:t>
+            </w:r>
+          </w:p>
+        </w:tc>
+        <w:tc>
+          <w:tcPr>
+            <w:tcW w:w="1187" w:type="dxa"/>
+            <w:vAlign w:val="center"/>
+          </w:tcPr>
+          <w:p>
+            <w:pPr>
+              <w:jc w:val="center"/>
+              <w:rPr>
+                <w:sz w:val="22"/>
+              </w:rPr>
+            </w:pPr>
+            <w:r>
+              <w:rPr>
+                <w:sz w:val="22"/>
+              </w:rPr>
+              <w:t>N</w:t>
+            </w:r>
           </w:p>
         </w:tc>
       </w:tr>

</xml_diff>

<commit_message>
Add entry for JScrollTouch plugin
</commit_message>
<xml_diff>
--- a/Documents/Licenses.docx
+++ b/Documents/Licenses.docx
@@ -1978,6 +1978,123 @@
                 <w:sz w:val="22"/>
               </w:rPr>
               <w:t>Y</w:t>
+            </w:r>
+          </w:p>
+        </w:tc>
+        <w:tc>
+          <w:tcPr>
+            <w:tcW w:w="1187" w:type="dxa"/>
+            <w:vAlign w:val="center"/>
+          </w:tcPr>
+          <w:p>
+            <w:pPr>
+              <w:jc w:val="center"/>
+              <w:rPr>
+                <w:sz w:val="22"/>
+              </w:rPr>
+            </w:pPr>
+            <w:r>
+              <w:rPr>
+                <w:sz w:val="22"/>
+              </w:rPr>
+              <w:t>N</w:t>
+            </w:r>
+          </w:p>
+        </w:tc>
+      </w:tr>
+      <w:tr>
+        <w:tc>
+          <w:tcPr>
+            <w:tcW w:w="1458" w:type="dxa"/>
+          </w:tcPr>
+          <w:p>
+            <w:pPr>
+              <w:rPr>
+                <w:sz w:val="22"/>
+              </w:rPr>
+            </w:pPr>
+            <w:r>
+              <w:rPr>
+                <w:sz w:val="22"/>
+              </w:rPr>
+              <w:t>JScrollTouch</w:t>
+            </w:r>
+          </w:p>
+        </w:tc>
+        <w:tc>
+          <w:tcPr>
+            <w:tcW w:w="1096" w:type="dxa"/>
+          </w:tcPr>
+          <w:p>
+            <w:pPr>
+              <w:rPr>
+                <w:sz w:val="22"/>
+              </w:rPr>
+            </w:pPr>
+            <w:r>
+              <w:rPr>
+                <w:sz w:val="22"/>
+              </w:rPr>
+              <w:t>GPL/MIT</w:t>
+            </w:r>
+          </w:p>
+        </w:tc>
+        <w:tc>
+          <w:tcPr>
+            <w:tcW w:w="3674" w:type="dxa"/>
+          </w:tcPr>
+          <w:p>
+            <w:pPr>
+              <w:rPr>
+                <w:sz w:val="22"/>
+              </w:rPr>
+            </w:pPr>
+            <w:hyperlink r:id="rId11" w:history="1">
+              <w:r>
+                <w:rPr>
+                  <w:rStyle w:val="Hyperlink"/>
+                  <w:sz w:val="22"/>
+                </w:rPr>
+                <w:t>http://www.dealinium.com/common/jScrollTouch</w:t>
+              </w:r>
+            </w:hyperlink>
+          </w:p>
+        </w:tc>
+        <w:tc>
+          <w:tcPr>
+            <w:tcW w:w="1441" w:type="dxa"/>
+          </w:tcPr>
+          <w:p>
+            <w:pPr>
+              <w:rPr>
+                <w:sz w:val="22"/>
+              </w:rPr>
+            </w:pPr>
+            <w:r>
+              <w:rPr>
+                <w:sz w:val="22"/>
+              </w:rPr>
+              <w:t>Javascript</w:t>
+            </w:r>
+          </w:p>
+        </w:tc>
+        <w:tc>
+          <w:tcPr>
+            <w:tcW w:w="1187" w:type="dxa"/>
+            <w:vAlign w:val="center"/>
+          </w:tcPr>
+          <w:p>
+            <w:pPr>
+              <w:jc w:val="center"/>
+              <w:rPr>
+                <w:sz w:val="22"/>
+              </w:rPr>
+            </w:pPr>
+            <w:r>
+              <w:rPr>
+                <w:sz w:val="22"/>
+              </w:rPr>
+              <w:t>N</w:t>
             </w:r>
           </w:p>
         </w:tc>

</xml_diff>